<commit_message>
Changed Medibank title to Program Manager, removed Product Owner to reduce confusion
</commit_message>
<xml_diff>
--- a/resume_mwanstall.docx
+++ b/resume_mwanstall.docx
@@ -14,15 +14,7 @@
         <w:rPr>
           <w:rFonts w:eastAsia="Times New Roman"/>
         </w:rPr>
-        <w:t>Malc</w:t>
-      </w:r>
-      <w:bookmarkStart w:id="0" w:name="_GoBack"/>
-      <w:bookmarkEnd w:id="0"/>
-      <w:r>
-        <w:rPr>
-          <w:rFonts w:eastAsia="Times New Roman"/>
-        </w:rPr>
-        <w:t>olm Wanstall</w:t>
+        <w:t>Malcolm Wanstall</w:t>
       </w:r>
     </w:p>
     <w:p>
@@ -204,25 +196,7 @@
           <w:sz w:val="20"/>
           <w:szCs w:val="20"/>
         </w:rPr>
-        <w:t xml:space="preserve">I thrive on turning vision into reality, to help companies realise the hidden assets they have in the data, people and capabilities they often already </w:t>
-      </w:r>
-      <w:r>
-        <w:rPr>
-          <w:rFonts w:ascii="Arial" w:eastAsia="Times New Roman" w:hAnsi="Arial" w:cs="Arial"/>
-          <w:color w:val="474747"/>
-          <w:sz w:val="20"/>
-          <w:szCs w:val="20"/>
-        </w:rPr>
-        <w:t>possess</w:t>
-      </w:r>
-      <w:r>
-        <w:rPr>
-          <w:rFonts w:ascii="Arial" w:eastAsia="Times New Roman" w:hAnsi="Arial" w:cs="Arial"/>
-          <w:color w:val="474747"/>
-          <w:sz w:val="20"/>
-          <w:szCs w:val="20"/>
-        </w:rPr>
-        <w:t xml:space="preserve"> but have yet to fully leverage.</w:t>
+        <w:t>I thrive on turning vision into reality, to help companies realise the hidden assets they have in the data, people and capabilities they often already possess but have yet to fully leverage.</w:t>
       </w:r>
     </w:p>
     <w:p>
@@ -1977,7 +1951,13 @@
         <w:rPr>
           <w:rFonts w:eastAsia="Times New Roman"/>
         </w:rPr>
-        <w:t>Data Warehouse Manager / EDW/BI Product Owner</w:t>
+        <w:t xml:space="preserve">Data Warehouse </w:t>
+      </w:r>
+      <w:r>
+        <w:rPr>
+          <w:rFonts w:eastAsia="Times New Roman"/>
+        </w:rPr>
+        <w:t>/ Business Intelligence Program Manager</w:t>
       </w:r>
     </w:p>
     <w:p>
@@ -1992,7 +1972,21 @@
         <w:rPr>
           <w:rFonts w:eastAsia="Times New Roman"/>
         </w:rPr>
-        <w:t>MEDIBANK HEALTH SOLUTIONS - NOV 2011 → PRESENT</w:t>
+        <w:t xml:space="preserve">MEDIBANK </w:t>
+      </w:r>
+      <w:r>
+        <w:rPr>
+          <w:rFonts w:eastAsia="Times New Roman"/>
+        </w:rPr>
+        <w:t>(MHS)</w:t>
+      </w:r>
+      <w:bookmarkStart w:id="0" w:name="_GoBack"/>
+      <w:bookmarkEnd w:id="0"/>
+      <w:r>
+        <w:rPr>
+          <w:rFonts w:eastAsia="Times New Roman"/>
+        </w:rPr>
+        <w:t xml:space="preserve"> - NOV 2011 → PRESENT</w:t>
       </w:r>
     </w:p>
     <w:p>

</xml_diff>

<commit_message>
Included SAFe certification and TAL updates
</commit_message>
<xml_diff>
--- a/resume_mwanstall.docx
+++ b/resume_mwanstall.docx
@@ -165,7 +165,63 @@
           <w:sz w:val="20"/>
           <w:szCs w:val="20"/>
         </w:rPr>
-        <w:t>Closing in on a decades' worth of experience in data strategy, department and program management, Greenfield EDW/BI implementation, product management, business analysis and solution design/architecture. A true professional generalist and thought leader in IT with a depth of experience in the analytics, reporting and data space with the proven capability to lead and evolve a vision of how to leverage infor</w:t>
+        <w:t>Closing in on a decades' worth of experience in data strategy, depa</w:t>
+      </w:r>
+      <w:r>
+        <w:rPr>
+          <w:rFonts w:ascii="Arial" w:eastAsia="Times New Roman" w:hAnsi="Arial" w:cs="Arial"/>
+          <w:color w:val="474747"/>
+          <w:sz w:val="20"/>
+          <w:szCs w:val="20"/>
+        </w:rPr>
+        <w:t xml:space="preserve">rtment and agile program management, </w:t>
+      </w:r>
+      <w:proofErr w:type="gramStart"/>
+      <w:r>
+        <w:rPr>
+          <w:rFonts w:ascii="Arial" w:eastAsia="Times New Roman" w:hAnsi="Arial" w:cs="Arial"/>
+          <w:color w:val="474747"/>
+          <w:sz w:val="20"/>
+          <w:szCs w:val="20"/>
+        </w:rPr>
+        <w:t>g</w:t>
+      </w:r>
+      <w:r>
+        <w:rPr>
+          <w:rFonts w:ascii="Arial" w:eastAsia="Times New Roman" w:hAnsi="Arial" w:cs="Arial"/>
+          <w:color w:val="474747"/>
+          <w:sz w:val="20"/>
+          <w:szCs w:val="20"/>
+        </w:rPr>
+        <w:t>reenfield</w:t>
+      </w:r>
+      <w:proofErr w:type="gramEnd"/>
+      <w:r>
+        <w:rPr>
+          <w:rFonts w:ascii="Arial" w:eastAsia="Times New Roman" w:hAnsi="Arial" w:cs="Arial"/>
+          <w:color w:val="474747"/>
+          <w:sz w:val="20"/>
+          <w:szCs w:val="20"/>
+        </w:rPr>
+        <w:t xml:space="preserve"> </w:t>
+      </w:r>
+      <w:r>
+        <w:rPr>
+          <w:rFonts w:ascii="Arial" w:eastAsia="Times New Roman" w:hAnsi="Arial" w:cs="Arial"/>
+          <w:color w:val="474747"/>
+          <w:sz w:val="20"/>
+          <w:szCs w:val="20"/>
+        </w:rPr>
+        <w:t xml:space="preserve">agile </w:t>
+      </w:r>
+      <w:r>
+        <w:rPr>
+          <w:rFonts w:ascii="Arial" w:eastAsia="Times New Roman" w:hAnsi="Arial" w:cs="Arial"/>
+          <w:color w:val="474747"/>
+          <w:sz w:val="20"/>
+          <w:szCs w:val="20"/>
+        </w:rPr>
+        <w:t>EDW/BI implementation, product management, business analysis and solution design/architecture. A true professional generalist and thought leader in IT with a depth of experience in the analytics, reporting and data space with the proven capability to lead and evolve a vision of how to leverage infor</w:t>
       </w:r>
       <w:r>
         <w:rPr>
@@ -360,6 +416,33 @@
           <w:szCs w:val="20"/>
         </w:rPr>
         <w:t>Agile Project Management</w:t>
+      </w:r>
+    </w:p>
+    <w:p>
+      <w:pPr>
+        <w:numPr>
+          <w:ilvl w:val="0"/>
+          <w:numId w:val="1"/>
+        </w:numPr>
+        <w:shd w:val="clear" w:color="auto" w:fill="FFFFFF"/>
+        <w:spacing w:before="100" w:beforeAutospacing="1" w:after="100" w:afterAutospacing="1" w:line="315" w:lineRule="atLeast"/>
+        <w:ind w:left="0"/>
+        <w:divId w:val="1254164911"/>
+        <w:rPr>
+          <w:rFonts w:ascii="Arial" w:eastAsia="Times New Roman" w:hAnsi="Arial" w:cs="Arial"/>
+          <w:color w:val="474747"/>
+          <w:sz w:val="20"/>
+          <w:szCs w:val="20"/>
+        </w:rPr>
+      </w:pPr>
+      <w:r>
+        <w:rPr>
+          <w:rFonts w:ascii="Arial" w:eastAsia="Times New Roman" w:hAnsi="Arial" w:cs="Arial"/>
+          <w:color w:val="474747"/>
+          <w:sz w:val="20"/>
+          <w:szCs w:val="20"/>
+        </w:rPr>
+        <w:t>Scaled Agile Framework</w:t>
       </w:r>
     </w:p>
     <w:p>
@@ -1181,7 +1264,32 @@
                 <w:szCs w:val="20"/>
               </w:rPr>
             </w:pPr>
-            <w:proofErr w:type="spellStart"/>
+            <w:r>
+              <w:rPr>
+                <w:rFonts w:ascii="Arial" w:eastAsia="Times New Roman" w:hAnsi="Arial" w:cs="Arial"/>
+                <w:color w:val="474747"/>
+                <w:sz w:val="20"/>
+                <w:szCs w:val="20"/>
+              </w:rPr>
+              <w:t>Berkley Data Analytics Stack</w:t>
+            </w:r>
+          </w:p>
+          <w:p>
+            <w:pPr>
+              <w:pStyle w:val="ListParagraph"/>
+              <w:numPr>
+                <w:ilvl w:val="0"/>
+                <w:numId w:val="27"/>
+              </w:numPr>
+              <w:shd w:val="clear" w:color="auto" w:fill="FFFFFF"/>
+              <w:spacing w:before="100" w:beforeAutospacing="1" w:after="100" w:afterAutospacing="1" w:line="315" w:lineRule="atLeast"/>
+              <w:rPr>
+                <w:rFonts w:ascii="Arial" w:eastAsia="Times New Roman" w:hAnsi="Arial" w:cs="Arial"/>
+                <w:color w:val="474747"/>
+                <w:sz w:val="20"/>
+                <w:szCs w:val="20"/>
+              </w:rPr>
+            </w:pPr>
             <w:r>
               <w:rPr>
                 <w:rFonts w:ascii="Arial" w:eastAsia="Times New Roman" w:hAnsi="Arial" w:cs="Arial"/>
@@ -1191,7 +1299,6 @@
               </w:rPr>
               <w:t>Postgresql</w:t>
             </w:r>
-            <w:proofErr w:type="spellEnd"/>
           </w:p>
           <w:p>
             <w:pPr>
@@ -1851,6 +1958,15 @@
               </w:rPr>
               <w:t>SAS</w:t>
             </w:r>
+            <w:r>
+              <w:rPr>
+                <w:rFonts w:ascii="Arial" w:eastAsia="Times New Roman" w:hAnsi="Arial" w:cs="Arial"/>
+                <w:color w:val="474747"/>
+                <w:sz w:val="20"/>
+                <w:szCs w:val="20"/>
+              </w:rPr>
+              <w:t xml:space="preserve"> / R</w:t>
+            </w:r>
           </w:p>
           <w:p>
             <w:pPr>
@@ -1951,6 +2067,70 @@
         <w:rPr>
           <w:rFonts w:eastAsia="Times New Roman"/>
         </w:rPr>
+        <w:t>Data Program Manager</w:t>
+      </w:r>
+    </w:p>
+    <w:p>
+      <w:pPr>
+        <w:pStyle w:val="Heading4"/>
+        <w:divId w:val="1514226000"/>
+        <w:rPr>
+          <w:rFonts w:eastAsia="Times New Roman"/>
+        </w:rPr>
+      </w:pPr>
+      <w:r>
+        <w:rPr>
+          <w:rFonts w:eastAsia="Times New Roman"/>
+        </w:rPr>
+        <w:t>TAL LIFE INSURANCE – JUL 2014 → PRESENT</w:t>
+      </w:r>
+    </w:p>
+    <w:p>
+      <w:pPr>
+        <w:pStyle w:val="Heading5"/>
+        <w:divId w:val="1514226000"/>
+        <w:rPr>
+          <w:rFonts w:eastAsia="Times New Roman"/>
+        </w:rPr>
+      </w:pPr>
+      <w:r>
+        <w:rPr>
+          <w:rStyle w:val="Strong"/>
+          <w:rFonts w:eastAsia="Times New Roman"/>
+        </w:rPr>
+        <w:t>Technologies</w:t>
+      </w:r>
+      <w:r>
+        <w:rPr>
+          <w:rFonts w:eastAsia="Times New Roman"/>
+        </w:rPr>
+        <w:t>: MS SQL Server, Business Objects, SSRS, SSAS, SSIS, SAS, SPSS, TABLEAU, SQL</w:t>
+      </w:r>
+    </w:p>
+    <w:p>
+      <w:pPr>
+        <w:pStyle w:val="NormalWeb"/>
+        <w:divId w:val="1514226000"/>
+      </w:pPr>
+      <w:r>
+        <w:rPr>
+          <w:rStyle w:val="Emphasis"/>
+        </w:rPr>
+        <w:t>Implementing and coordinating an ongoing program of work in the Data space including Analytics, Business Intelligence, Reporting, Data Management and Data Strategy. Transitioning from a waterfall environment to a Scaled Agile environment to allow the establishment of a data capability that responds to business requirements efficiently and effectively.</w:t>
+      </w:r>
+    </w:p>
+    <w:p>
+      <w:pPr>
+        <w:pStyle w:val="Heading3"/>
+        <w:divId w:val="1514226000"/>
+        <w:rPr>
+          <w:rFonts w:eastAsia="Times New Roman"/>
+        </w:rPr>
+      </w:pPr>
+      <w:r>
+        <w:rPr>
+          <w:rFonts w:eastAsia="Times New Roman"/>
+        </w:rPr>
         <w:t xml:space="preserve">Data Warehouse </w:t>
       </w:r>
       <w:r>
@@ -1980,13 +2160,17 @@
         </w:rPr>
         <w:t>(MHS)</w:t>
       </w:r>
-      <w:bookmarkStart w:id="0" w:name="_GoBack"/>
-      <w:bookmarkEnd w:id="0"/>
-      <w:r>
-        <w:rPr>
-          <w:rFonts w:eastAsia="Times New Roman"/>
-        </w:rPr>
-        <w:t xml:space="preserve"> - NOV 2011 → PRESENT</w:t>
+      <w:r>
+        <w:rPr>
+          <w:rFonts w:eastAsia="Times New Roman"/>
+        </w:rPr>
+        <w:t xml:space="preserve"> - NOV 2011 → </w:t>
+      </w:r>
+      <w:r>
+        <w:rPr>
+          <w:rFonts w:eastAsia="Times New Roman"/>
+        </w:rPr>
+        <w:t>Jul 2014</w:t>
       </w:r>
     </w:p>
     <w:p>
@@ -2048,7 +2232,14 @@
         <w:rPr>
           <w:rStyle w:val="Emphasis"/>
         </w:rPr>
-        <w:t xml:space="preserve"> Health Solutions. Additionally managing the scope and vision of the product and increasing the visibility of </w:t>
+        <w:t xml:space="preserve"> Health Solutions. </w:t>
+      </w:r>
+      <w:r>
+        <w:rPr>
+          <w:rStyle w:val="Emphasis"/>
+        </w:rPr>
+        <w:lastRenderedPageBreak/>
+        <w:t xml:space="preserve">Additionally managing the scope and vision of the product and increasing the visibility of </w:t>
       </w:r>
       <w:r>
         <w:rPr>
@@ -2306,7 +2497,6 @@
         <w:rPr>
           <w:rFonts w:eastAsia="Times New Roman"/>
         </w:rPr>
-        <w:lastRenderedPageBreak/>
         <w:t>Achievements</w:t>
       </w:r>
     </w:p>
@@ -2784,6 +2974,7 @@
           <w:sz w:val="20"/>
           <w:szCs w:val="20"/>
         </w:rPr>
+        <w:lastRenderedPageBreak/>
         <w:t>Workshopped Requirements with all functions and levels of MHS to gain insight into Informational, Analytical and Reporting needs</w:t>
       </w:r>
     </w:p>
@@ -2934,7 +3125,6 @@
         <w:rPr>
           <w:rFonts w:eastAsia="Times New Roman"/>
         </w:rPr>
-        <w:lastRenderedPageBreak/>
         <w:t>Senior Business Intelligence Consultant / Senior Technical BA</w:t>
       </w:r>
     </w:p>
@@ -3374,6 +3564,7 @@
           <w:sz w:val="20"/>
           <w:szCs w:val="20"/>
         </w:rPr>
+        <w:lastRenderedPageBreak/>
         <w:t>Engaged and guided Stakeholders through UAT and Training / Handover Process and managed warranty period</w:t>
       </w:r>
     </w:p>
@@ -3438,14 +3629,7 @@
         <w:rPr>
           <w:rStyle w:val="Emphasis"/>
         </w:rPr>
-        <w:t xml:space="preserve">The sole Business Intelligence Analyst for Roche Diagnostics, the role involved a full range of BA, Project Manager and developer duties to see requirements through to solutions including a full DWH re-work and a Greenfield BI initiative. Interactions with all functions of the business including C Level and upper management liaising in order to manage the Business Intelligence program and Reporting </w:t>
-      </w:r>
-      <w:r>
-        <w:rPr>
-          <w:rStyle w:val="Emphasis"/>
-        </w:rPr>
-        <w:lastRenderedPageBreak/>
-        <w:t>strategy. All projects were walked through an IT Council process to access funding and establish priority.</w:t>
+        <w:t>The sole Business Intelligence Analyst for Roche Diagnostics, the role involved a full range of BA, Project Manager and developer duties to see requirements through to solutions including a full DWH re-work and a Greenfield BI initiative. Interactions with all functions of the business including C Level and upper management liaising in order to manage the Business Intelligence program and Reporting strategy. All projects were walked through an IT Council process to access funding and establish priority.</w:t>
       </w:r>
     </w:p>
     <w:p>
@@ -3870,6 +4054,7 @@
         <w:rPr>
           <w:rFonts w:eastAsia="Times New Roman"/>
         </w:rPr>
+        <w:lastRenderedPageBreak/>
         <w:t>Technical Business Analyst</w:t>
       </w:r>
     </w:p>
@@ -3997,7 +4182,6 @@
           <w:sz w:val="20"/>
           <w:szCs w:val="20"/>
         </w:rPr>
-        <w:lastRenderedPageBreak/>
         <w:t xml:space="preserve">Reduced Obsolete Stock from </w:t>
       </w:r>
       <w:r>
@@ -4353,6 +4537,7 @@
           <w:sz w:val="20"/>
           <w:szCs w:val="20"/>
         </w:rPr>
+        <w:lastRenderedPageBreak/>
         <w:t xml:space="preserve">Lead development of over </w:t>
       </w:r>
       <w:r>
@@ -4566,7 +4751,6 @@
           <w:sz w:val="20"/>
           <w:szCs w:val="20"/>
         </w:rPr>
-        <w:lastRenderedPageBreak/>
         <w:t>Developed and implemented mobile quoting facilities via web-services enabling immediate customer quoting based on defined real time business rules (previous quote-response being 24 hours)</w:t>
       </w:r>
     </w:p>
@@ -4921,6 +5105,43 @@
         <w:rPr>
           <w:rFonts w:eastAsia="Times New Roman"/>
         </w:rPr>
+        <w:t>TAL Data Program</w:t>
+      </w:r>
+    </w:p>
+    <w:p>
+      <w:pPr>
+        <w:pStyle w:val="Heading3"/>
+        <w:divId w:val="1514226000"/>
+        <w:rPr>
+          <w:rFonts w:ascii="Arial" w:hAnsi="Arial" w:cs="Arial"/>
+          <w:color w:val="474747"/>
+          <w:sz w:val="20"/>
+          <w:szCs w:val="20"/>
+        </w:rPr>
+      </w:pPr>
+      <w:r>
+        <w:rPr>
+          <w:rFonts w:ascii="Arial" w:hAnsi="Arial" w:cs="Arial"/>
+          <w:color w:val="474747"/>
+          <w:sz w:val="20"/>
+          <w:szCs w:val="20"/>
+        </w:rPr>
+        <w:lastRenderedPageBreak/>
+        <w:t>Establishment of a cohesive agile program of work including an enterprise data strategy, data roadmap, architectural runway and enterprise data vision.</w:t>
+      </w:r>
+    </w:p>
+    <w:p>
+      <w:pPr>
+        <w:pStyle w:val="Heading3"/>
+        <w:divId w:val="1514226000"/>
+        <w:rPr>
+          <w:rFonts w:eastAsia="Times New Roman"/>
+        </w:rPr>
+      </w:pPr>
+      <w:r>
+        <w:rPr>
+          <w:rFonts w:eastAsia="Times New Roman"/>
+        </w:rPr>
         <w:t>MHS Greenfield EDW/BI</w:t>
       </w:r>
     </w:p>
@@ -4984,8 +5205,191 @@
         <w:divId w:val="1514226000"/>
       </w:pPr>
       <w:r>
+        <w:t>Two of the largest initiatives undertaken by VHA at the time, the role revolved around integrating new Customer and Prepaid initiatives into existing Reporting and Business Intelligence solutions whilst providing analytical feedback on their success.</w:t>
+      </w:r>
+    </w:p>
+    <w:p>
+      <w:pPr>
+        <w:pStyle w:val="Heading3"/>
+        <w:divId w:val="1514226000"/>
+        <w:rPr>
+          <w:rFonts w:eastAsia="Times New Roman"/>
+        </w:rPr>
+      </w:pPr>
+      <w:r>
+        <w:rPr>
+          <w:rFonts w:eastAsia="Times New Roman"/>
+        </w:rPr>
+        <w:t>Roche Data Warehouse Upgrade</w:t>
+      </w:r>
+    </w:p>
+    <w:p>
+      <w:pPr>
+        <w:pStyle w:val="NormalWeb"/>
+        <w:divId w:val="1514226000"/>
+      </w:pPr>
+      <w:r>
+        <w:t>A ground-up rework of an existing partially developed Data Warehouse to deliver Operational, Financial, Inventory and Sales information throughout the company at 12 hour intervals.</w:t>
+      </w:r>
+    </w:p>
+    <w:p>
+      <w:pPr>
+        <w:pStyle w:val="Heading3"/>
+        <w:divId w:val="1514226000"/>
+        <w:rPr>
+          <w:rFonts w:eastAsia="Times New Roman"/>
+        </w:rPr>
+      </w:pPr>
+      <w:r>
+        <w:rPr>
+          <w:rFonts w:eastAsia="Times New Roman"/>
+        </w:rPr>
+        <w:t>Roche Greenfield Self-serve BI</w:t>
+      </w:r>
+    </w:p>
+    <w:p>
+      <w:pPr>
+        <w:pStyle w:val="NormalWeb"/>
+        <w:divId w:val="1514226000"/>
+      </w:pPr>
+      <w:r>
+        <w:t>A Greenfield initiative to introduce a Self Service Business Intelligence platform to allow all business users to interact with an analytical system that can provide them with immediate business insight.</w:t>
+      </w:r>
+    </w:p>
+    <w:p>
+      <w:pPr>
+        <w:pStyle w:val="Heading3"/>
+        <w:divId w:val="1514226000"/>
+        <w:rPr>
+          <w:rFonts w:eastAsia="Times New Roman"/>
+        </w:rPr>
+      </w:pPr>
+      <w:r>
+        <w:rPr>
+          <w:rFonts w:eastAsia="Times New Roman"/>
+        </w:rPr>
+        <w:t>CNH Obsolescence Management Program</w:t>
+      </w:r>
+    </w:p>
+    <w:p>
+      <w:pPr>
+        <w:pStyle w:val="NormalWeb"/>
+        <w:divId w:val="1514226000"/>
+      </w:pPr>
+      <w:r>
+        <w:t>Reduction of the obsolete stock held on hand by 80% was required, involving analysis programs to identify stock at varying levels of obsolescence and allow it to be sold at the highest possible margin. Targets were achieved over 1 year ahead of initial plan.</w:t>
+      </w:r>
+    </w:p>
+    <w:p>
+      <w:pPr>
+        <w:pStyle w:val="Heading2"/>
+        <w:divId w:val="1514226000"/>
+        <w:rPr>
+          <w:rFonts w:eastAsia="Times New Roman"/>
+        </w:rPr>
+      </w:pPr>
+      <w:r>
+        <w:rPr>
+          <w:rFonts w:eastAsia="Times New Roman"/>
+        </w:rPr>
+        <w:t>Education</w:t>
+      </w:r>
+      <w:r>
+        <w:rPr>
+          <w:rFonts w:eastAsia="Times New Roman"/>
+        </w:rPr>
+        <w:t>, Certification</w:t>
+      </w:r>
+      <w:r>
+        <w:rPr>
+          <w:rFonts w:eastAsia="Times New Roman"/>
+        </w:rPr>
+        <w:t xml:space="preserve"> &amp; Associations</w:t>
+      </w:r>
+    </w:p>
+    <w:p>
+      <w:pPr>
+        <w:pStyle w:val="Heading3"/>
+        <w:divId w:val="1514226000"/>
+        <w:rPr>
+          <w:rFonts w:eastAsia="Times New Roman"/>
+        </w:rPr>
+      </w:pPr>
+      <w:r>
+        <w:rPr>
+          <w:rFonts w:eastAsia="Times New Roman"/>
+        </w:rPr>
+        <w:t>University Education</w:t>
+      </w:r>
+    </w:p>
+    <w:p>
+      <w:pPr>
+        <w:pStyle w:val="Heading4"/>
+        <w:divId w:val="1514226000"/>
+        <w:rPr>
+          <w:rFonts w:eastAsia="Times New Roman"/>
+        </w:rPr>
+      </w:pPr>
+      <w:r>
+        <w:rPr>
+          <w:rFonts w:eastAsia="Times New Roman"/>
+        </w:rPr>
+        <w:t>B Business (Information Systems)</w:t>
+      </w:r>
+    </w:p>
+    <w:p>
+      <w:pPr>
+        <w:pStyle w:val="Heading5"/>
+        <w:divId w:val="1514226000"/>
+        <w:rPr>
+          <w:rFonts w:eastAsia="Times New Roman"/>
+        </w:rPr>
+      </w:pPr>
+      <w:r>
+        <w:rPr>
+          <w:rFonts w:eastAsia="Times New Roman"/>
+        </w:rPr>
+        <w:t>University of Western Sydney - 2001 → 2004</w:t>
+      </w:r>
+    </w:p>
+    <w:p>
+      <w:pPr>
+        <w:pStyle w:val="NormalWeb"/>
+        <w:divId w:val="1514226000"/>
+      </w:pPr>
+      <w:r>
+        <w:rPr>
+          <w:rStyle w:val="Emphasis"/>
+        </w:rPr>
+        <w:t>Grade Average:</w:t>
+      </w:r>
+      <w:r>
+        <w:t xml:space="preserve"> Distinction</w:t>
+      </w:r>
+      <w:r>
+        <w:br/>
+      </w:r>
+      <w:r>
+        <w:rPr>
+          <w:rStyle w:val="Emphasis"/>
+        </w:rPr>
+        <w:t>Key Subjects:</w:t>
+      </w:r>
+      <w:r>
+        <w:t xml:space="preserve"> Project Management, Advanced Business Application Development, Database Design and Development, Statistics</w:t>
+      </w:r>
+      <w:r>
+        <w:br/>
+      </w:r>
+      <w:r>
+        <w:rPr>
+          <w:rStyle w:val="Emphasis"/>
+        </w:rPr>
         <w:lastRenderedPageBreak/>
-        <w:t>Two of the largest initiatives undertaken by VHA at the time, the role revolved around integrating new Customer and Prepaid initiatives into existing Reporting and Business Intelligence solutions whilst providing analytical feedback on their success.</w:t>
+        <w:t>Highlights:</w:t>
+      </w:r>
+      <w:r>
+        <w:t xml:space="preserve"> 1 Year Project soliciting requirements, designing and implementing CMS solution for a national company. Received High Distinction and offered employment by client.</w:t>
       </w:r>
     </w:p>
     <w:p>
@@ -4998,166 +5402,95 @@
       </w:pPr>
       <w:r>
         <w:rPr>
-          <w:rFonts w:eastAsia="Times New Roman"/>
-        </w:rPr>
-        <w:t>Roche Data Warehouse Upgrade</w:t>
-      </w:r>
-    </w:p>
-    <w:p>
-      <w:pPr>
-        <w:pStyle w:val="NormalWeb"/>
-        <w:divId w:val="1514226000"/>
-      </w:pPr>
-      <w:r>
-        <w:t>A ground-up rework of an existing partially developed Data Warehouse to deliver Operational, Financial, Inventory and Sales information throughout the company at 12 hour intervals.</w:t>
-      </w:r>
-    </w:p>
-    <w:p>
-      <w:pPr>
-        <w:pStyle w:val="Heading3"/>
-        <w:divId w:val="1514226000"/>
-        <w:rPr>
-          <w:rFonts w:eastAsia="Times New Roman"/>
-        </w:rPr>
-      </w:pPr>
-      <w:r>
-        <w:rPr>
-          <w:rFonts w:eastAsia="Times New Roman"/>
-        </w:rPr>
-        <w:t>Roche Greenfield Self-serve BI</w:t>
-      </w:r>
-    </w:p>
-    <w:p>
-      <w:pPr>
-        <w:pStyle w:val="NormalWeb"/>
-        <w:divId w:val="1514226000"/>
-      </w:pPr>
-      <w:r>
-        <w:t>A Greenfield initiative to introduce a Self Service Business Intelligence platform to allow all business users to interact with an analytical system that can provide them with immediate business insight.</w:t>
-      </w:r>
-    </w:p>
-    <w:p>
-      <w:pPr>
-        <w:pStyle w:val="Heading3"/>
-        <w:divId w:val="1514226000"/>
-        <w:rPr>
-          <w:rFonts w:eastAsia="Times New Roman"/>
-        </w:rPr>
-      </w:pPr>
-      <w:r>
-        <w:rPr>
-          <w:rFonts w:eastAsia="Times New Roman"/>
-        </w:rPr>
-        <w:t>CNH Obsolescence Management Program</w:t>
-      </w:r>
-    </w:p>
-    <w:p>
-      <w:pPr>
-        <w:pStyle w:val="NormalWeb"/>
-        <w:divId w:val="1514226000"/>
-      </w:pPr>
-      <w:r>
-        <w:t>Reduction of the obsolete stock held on hand by 80% was required, involving analysis programs to identify stock at varying levels of obsolescence and allow it to be sold at the highest possible margin. Targets were achieved over 1 year ahead of initial plan.</w:t>
-      </w:r>
-    </w:p>
-    <w:p>
-      <w:pPr>
-        <w:pStyle w:val="Heading2"/>
-        <w:divId w:val="1514226000"/>
-        <w:rPr>
-          <w:rFonts w:eastAsia="Times New Roman"/>
-        </w:rPr>
-      </w:pPr>
-      <w:r>
-        <w:rPr>
-          <w:rFonts w:eastAsia="Times New Roman"/>
-        </w:rPr>
-        <w:t>Education &amp; Associations</w:t>
-      </w:r>
-    </w:p>
-    <w:p>
-      <w:pPr>
-        <w:pStyle w:val="Heading3"/>
-        <w:divId w:val="1514226000"/>
-        <w:rPr>
-          <w:rFonts w:eastAsia="Times New Roman"/>
-        </w:rPr>
-      </w:pPr>
-      <w:r>
-        <w:rPr>
-          <w:rFonts w:eastAsia="Times New Roman"/>
-        </w:rPr>
-        <w:t>University Education</w:t>
-      </w:r>
-    </w:p>
-    <w:p>
-      <w:pPr>
-        <w:pStyle w:val="Heading4"/>
-        <w:divId w:val="1514226000"/>
-        <w:rPr>
-          <w:rFonts w:eastAsia="Times New Roman"/>
-        </w:rPr>
-      </w:pPr>
-      <w:r>
-        <w:rPr>
-          <w:rFonts w:eastAsia="Times New Roman"/>
-        </w:rPr>
-        <w:t>B Business (Information Systems)</w:t>
-      </w:r>
-    </w:p>
-    <w:p>
-      <w:pPr>
-        <w:pStyle w:val="Heading5"/>
-        <w:divId w:val="1514226000"/>
-        <w:rPr>
-          <w:rFonts w:eastAsia="Times New Roman"/>
-        </w:rPr>
-      </w:pPr>
-      <w:r>
-        <w:rPr>
-          <w:rFonts w:eastAsia="Times New Roman"/>
-        </w:rPr>
-        <w:t>University of Western Sydney - 2001 → 2004</w:t>
-      </w:r>
-    </w:p>
-    <w:p>
-      <w:pPr>
-        <w:pStyle w:val="NormalWeb"/>
-        <w:divId w:val="1514226000"/>
-      </w:pPr>
-      <w:r>
-        <w:rPr>
-          <w:rStyle w:val="Emphasis"/>
-        </w:rPr>
-        <w:t>Grade Average:</w:t>
-      </w:r>
-      <w:r>
-        <w:t xml:space="preserve"> Distinction</w:t>
-      </w:r>
-      <w:r>
-        <w:br/>
-      </w:r>
-      <w:r>
-        <w:rPr>
-          <w:rStyle w:val="Emphasis"/>
-        </w:rPr>
-        <w:t>Key Subjects:</w:t>
-      </w:r>
-      <w:r>
-        <w:t xml:space="preserve"> Project Management, Advanced Business Application Development, Database Design and Development, Statistics</w:t>
-      </w:r>
-      <w:r>
-        <w:br/>
-      </w:r>
-      <w:r>
-        <w:rPr>
-          <w:rStyle w:val="Emphasis"/>
-        </w:rPr>
-        <w:t>Highlights:</w:t>
-      </w:r>
-      <w:r>
-        <w:t xml:space="preserve"> 1 Year Project soliciting requirements, designing and implementing CMS solution for a national company. Received High Distinction and offered employment by client.</w:t>
-      </w:r>
+          <w:bCs/>
+        </w:rPr>
+        <w:t>Certification</w:t>
+      </w:r>
+    </w:p>
+    <w:p>
+      <w:pPr>
+        <w:numPr>
+          <w:ilvl w:val="0"/>
+          <w:numId w:val="31"/>
+        </w:numPr>
+        <w:shd w:val="clear" w:color="auto" w:fill="FFFFFF"/>
+        <w:spacing w:before="100" w:beforeAutospacing="1" w:after="100" w:afterAutospacing="1" w:line="315" w:lineRule="atLeast"/>
+        <w:ind w:left="0"/>
+        <w:divId w:val="1514226000"/>
+        <w:rPr>
+          <w:rFonts w:ascii="Arial" w:hAnsi="Arial" w:cs="Arial"/>
+          <w:color w:val="474747"/>
+          <w:sz w:val="20"/>
+          <w:szCs w:val="20"/>
+        </w:rPr>
+      </w:pPr>
+      <w:r>
+        <w:rPr>
+          <w:rFonts w:ascii="Arial" w:hAnsi="Arial" w:cs="Arial"/>
+          <w:color w:val="474747"/>
+          <w:sz w:val="20"/>
+          <w:szCs w:val="20"/>
+        </w:rPr>
+        <w:t>Certified Scrum Master</w:t>
+      </w:r>
+    </w:p>
+    <w:p>
+      <w:pPr>
+        <w:numPr>
+          <w:ilvl w:val="0"/>
+          <w:numId w:val="31"/>
+        </w:numPr>
+        <w:shd w:val="clear" w:color="auto" w:fill="FFFFFF"/>
+        <w:spacing w:before="100" w:beforeAutospacing="1" w:after="100" w:afterAutospacing="1" w:line="315" w:lineRule="atLeast"/>
+        <w:ind w:left="0"/>
+        <w:divId w:val="1514226000"/>
+        <w:rPr>
+          <w:rFonts w:ascii="Arial" w:hAnsi="Arial" w:cs="Arial"/>
+          <w:color w:val="474747"/>
+          <w:sz w:val="20"/>
+          <w:szCs w:val="20"/>
+        </w:rPr>
+      </w:pPr>
+      <w:r>
+        <w:rPr>
+          <w:rFonts w:ascii="Arial" w:hAnsi="Arial" w:cs="Arial"/>
+          <w:color w:val="474747"/>
+          <w:sz w:val="20"/>
+          <w:szCs w:val="20"/>
+        </w:rPr>
+        <w:t xml:space="preserve">Scaled Agile - </w:t>
+      </w:r>
+      <w:proofErr w:type="spellStart"/>
+      <w:r>
+        <w:rPr>
+          <w:rFonts w:ascii="Arial" w:hAnsi="Arial" w:cs="Arial"/>
+          <w:color w:val="474747"/>
+          <w:sz w:val="20"/>
+          <w:szCs w:val="20"/>
+        </w:rPr>
+        <w:t>SAFe</w:t>
+      </w:r>
+      <w:proofErr w:type="spellEnd"/>
+      <w:r>
+        <w:rPr>
+          <w:rFonts w:ascii="Arial" w:hAnsi="Arial" w:cs="Arial"/>
+          <w:color w:val="474747"/>
+          <w:sz w:val="20"/>
+          <w:szCs w:val="20"/>
+        </w:rPr>
+        <w:t xml:space="preserve"> </w:t>
+      </w:r>
+      <w:proofErr w:type="spellStart"/>
+      <w:r>
+        <w:rPr>
+          <w:rFonts w:ascii="Arial" w:hAnsi="Arial" w:cs="Arial"/>
+          <w:color w:val="474747"/>
+          <w:sz w:val="20"/>
+          <w:szCs w:val="20"/>
+        </w:rPr>
+        <w:t>Agilist</w:t>
+      </w:r>
+      <w:proofErr w:type="spellEnd"/>
     </w:p>
     <w:p>
       <w:pPr>
@@ -5198,9 +5531,67 @@
           <w:sz w:val="20"/>
           <w:szCs w:val="20"/>
         </w:rPr>
+        <w:t>201</w:t>
+      </w:r>
+      <w:r>
+        <w:rPr>
+          <w:rFonts w:ascii="Arial" w:eastAsia="Times New Roman" w:hAnsi="Arial" w:cs="Arial"/>
+          <w:color w:val="474747"/>
+          <w:sz w:val="20"/>
+          <w:szCs w:val="20"/>
+        </w:rPr>
+        <w:t>4</w:t>
+      </w:r>
+      <w:r>
+        <w:rPr>
+          <w:rFonts w:ascii="Arial" w:eastAsia="Times New Roman" w:hAnsi="Arial" w:cs="Arial"/>
+          <w:color w:val="474747"/>
+          <w:sz w:val="20"/>
+          <w:szCs w:val="20"/>
+        </w:rPr>
+        <w:t xml:space="preserve"> → Current - </w:t>
+      </w:r>
+      <w:hyperlink r:id="rId8" w:history="1">
+        <w:r>
+          <w:rPr>
+            <w:rStyle w:val="Hyperlink"/>
+            <w:rFonts w:ascii="Arial" w:eastAsia="Times New Roman" w:hAnsi="Arial" w:cs="Arial"/>
+            <w:sz w:val="20"/>
+            <w:szCs w:val="20"/>
+          </w:rPr>
+          <w:t>Scaled Agile Academy</w:t>
+        </w:r>
+      </w:hyperlink>
+      <w:bookmarkStart w:id="0" w:name="_GoBack"/>
+      <w:bookmarkEnd w:id="0"/>
+    </w:p>
+    <w:p>
+      <w:pPr>
+        <w:numPr>
+          <w:ilvl w:val="0"/>
+          <w:numId w:val="22"/>
+        </w:numPr>
+        <w:shd w:val="clear" w:color="auto" w:fill="FFFFFF"/>
+        <w:spacing w:before="100" w:beforeAutospacing="1" w:after="100" w:afterAutospacing="1" w:line="315" w:lineRule="atLeast"/>
+        <w:ind w:left="0"/>
+        <w:divId w:val="1514226000"/>
+        <w:rPr>
+          <w:rFonts w:ascii="Arial" w:eastAsia="Times New Roman" w:hAnsi="Arial" w:cs="Arial"/>
+          <w:color w:val="474747"/>
+          <w:sz w:val="20"/>
+          <w:szCs w:val="20"/>
+        </w:rPr>
+      </w:pPr>
+      <w:r>
+        <w:rPr>
+          <w:rFonts w:ascii="Arial" w:eastAsia="Times New Roman" w:hAnsi="Arial" w:cs="Arial"/>
+          <w:color w:val="474747"/>
+          <w:sz w:val="20"/>
+          <w:szCs w:val="20"/>
+        </w:rPr>
         <w:t xml:space="preserve">2011 → Current - </w:t>
       </w:r>
-      <w:hyperlink r:id="rId8" w:history="1">
+      <w:hyperlink r:id="rId9" w:history="1">
         <w:r>
           <w:rPr>
             <w:rStyle w:val="Hyperlink"/>
@@ -5238,7 +5629,7 @@
         </w:rPr>
         <w:t xml:space="preserve">2009 → Current - </w:t>
       </w:r>
-      <w:hyperlink r:id="rId9" w:history="1">
+      <w:hyperlink r:id="rId10" w:history="1">
         <w:r>
           <w:rPr>
             <w:rStyle w:val="Hyperlink"/>
@@ -5276,7 +5667,7 @@
         </w:rPr>
         <w:t xml:space="preserve">2009 → Current - </w:t>
       </w:r>
-      <w:hyperlink r:id="rId10" w:history="1">
+      <w:hyperlink r:id="rId11" w:history="1">
         <w:r>
           <w:rPr>
             <w:rStyle w:val="Hyperlink"/>
@@ -5314,7 +5705,7 @@
         </w:rPr>
         <w:t xml:space="preserve">2006 → Current - </w:t>
       </w:r>
-      <w:hyperlink r:id="rId11" w:history="1">
+      <w:hyperlink r:id="rId12" w:history="1">
         <w:r>
           <w:rPr>
             <w:rStyle w:val="Hyperlink"/>
@@ -5352,7 +5743,7 @@
         </w:rPr>
         <w:t xml:space="preserve">2006 → Current - </w:t>
       </w:r>
-      <w:hyperlink r:id="rId12" w:history="1">
+      <w:hyperlink r:id="rId13" w:history="1">
         <w:proofErr w:type="spellStart"/>
         <w:r>
           <w:rPr>
@@ -9569,6 +9960,155 @@
     <w:nsid w:val="75C13ABE"/>
     <w:multiLevelType w:val="multilevel"/>
     <w:tmpl w:val="7C962318"/>
+    <w:lvl w:ilvl="0">
+      <w:start w:val="1"/>
+      <w:numFmt w:val="bullet"/>
+      <w:lvlText w:val=""/>
+      <w:lvlJc w:val="left"/>
+      <w:pPr>
+        <w:tabs>
+          <w:tab w:val="num" w:pos="720"/>
+        </w:tabs>
+        <w:ind w:left="720" w:hanging="360"/>
+      </w:pPr>
+      <w:rPr>
+        <w:rFonts w:ascii="Symbol" w:hAnsi="Symbol" w:hint="default"/>
+        <w:sz w:val="20"/>
+      </w:rPr>
+    </w:lvl>
+    <w:lvl w:ilvl="1" w:tentative="1">
+      <w:start w:val="1"/>
+      <w:numFmt w:val="bullet"/>
+      <w:lvlText w:val="o"/>
+      <w:lvlJc w:val="left"/>
+      <w:pPr>
+        <w:tabs>
+          <w:tab w:val="num" w:pos="1440"/>
+        </w:tabs>
+        <w:ind w:left="1440" w:hanging="360"/>
+      </w:pPr>
+      <w:rPr>
+        <w:rFonts w:ascii="Courier New" w:hAnsi="Courier New" w:hint="default"/>
+        <w:sz w:val="20"/>
+      </w:rPr>
+    </w:lvl>
+    <w:lvl w:ilvl="2" w:tentative="1">
+      <w:start w:val="1"/>
+      <w:numFmt w:val="bullet"/>
+      <w:lvlText w:val=""/>
+      <w:lvlJc w:val="left"/>
+      <w:pPr>
+        <w:tabs>
+          <w:tab w:val="num" w:pos="2160"/>
+        </w:tabs>
+        <w:ind w:left="2160" w:hanging="360"/>
+      </w:pPr>
+      <w:rPr>
+        <w:rFonts w:ascii="Wingdings" w:hAnsi="Wingdings" w:hint="default"/>
+        <w:sz w:val="20"/>
+      </w:rPr>
+    </w:lvl>
+    <w:lvl w:ilvl="3" w:tentative="1">
+      <w:start w:val="1"/>
+      <w:numFmt w:val="bullet"/>
+      <w:lvlText w:val=""/>
+      <w:lvlJc w:val="left"/>
+      <w:pPr>
+        <w:tabs>
+          <w:tab w:val="num" w:pos="2880"/>
+        </w:tabs>
+        <w:ind w:left="2880" w:hanging="360"/>
+      </w:pPr>
+      <w:rPr>
+        <w:rFonts w:ascii="Wingdings" w:hAnsi="Wingdings" w:hint="default"/>
+        <w:sz w:val="20"/>
+      </w:rPr>
+    </w:lvl>
+    <w:lvl w:ilvl="4" w:tentative="1">
+      <w:start w:val="1"/>
+      <w:numFmt w:val="bullet"/>
+      <w:lvlText w:val=""/>
+      <w:lvlJc w:val="left"/>
+      <w:pPr>
+        <w:tabs>
+          <w:tab w:val="num" w:pos="3600"/>
+        </w:tabs>
+        <w:ind w:left="3600" w:hanging="360"/>
+      </w:pPr>
+      <w:rPr>
+        <w:rFonts w:ascii="Wingdings" w:hAnsi="Wingdings" w:hint="default"/>
+        <w:sz w:val="20"/>
+      </w:rPr>
+    </w:lvl>
+    <w:lvl w:ilvl="5" w:tentative="1">
+      <w:start w:val="1"/>
+      <w:numFmt w:val="bullet"/>
+      <w:lvlText w:val=""/>
+      <w:lvlJc w:val="left"/>
+      <w:pPr>
+        <w:tabs>
+          <w:tab w:val="num" w:pos="4320"/>
+        </w:tabs>
+        <w:ind w:left="4320" w:hanging="360"/>
+      </w:pPr>
+      <w:rPr>
+        <w:rFonts w:ascii="Wingdings" w:hAnsi="Wingdings" w:hint="default"/>
+        <w:sz w:val="20"/>
+      </w:rPr>
+    </w:lvl>
+    <w:lvl w:ilvl="6" w:tentative="1">
+      <w:start w:val="1"/>
+      <w:numFmt w:val="bullet"/>
+      <w:lvlText w:val=""/>
+      <w:lvlJc w:val="left"/>
+      <w:pPr>
+        <w:tabs>
+          <w:tab w:val="num" w:pos="5040"/>
+        </w:tabs>
+        <w:ind w:left="5040" w:hanging="360"/>
+      </w:pPr>
+      <w:rPr>
+        <w:rFonts w:ascii="Wingdings" w:hAnsi="Wingdings" w:hint="default"/>
+        <w:sz w:val="20"/>
+      </w:rPr>
+    </w:lvl>
+    <w:lvl w:ilvl="7" w:tentative="1">
+      <w:start w:val="1"/>
+      <w:numFmt w:val="bullet"/>
+      <w:lvlText w:val=""/>
+      <w:lvlJc w:val="left"/>
+      <w:pPr>
+        <w:tabs>
+          <w:tab w:val="num" w:pos="5760"/>
+        </w:tabs>
+        <w:ind w:left="5760" w:hanging="360"/>
+      </w:pPr>
+      <w:rPr>
+        <w:rFonts w:ascii="Wingdings" w:hAnsi="Wingdings" w:hint="default"/>
+        <w:sz w:val="20"/>
+      </w:rPr>
+    </w:lvl>
+    <w:lvl w:ilvl="8" w:tentative="1">
+      <w:start w:val="1"/>
+      <w:numFmt w:val="bullet"/>
+      <w:lvlText w:val=""/>
+      <w:lvlJc w:val="left"/>
+      <w:pPr>
+        <w:tabs>
+          <w:tab w:val="num" w:pos="6480"/>
+        </w:tabs>
+        <w:ind w:left="6480" w:hanging="360"/>
+      </w:pPr>
+      <w:rPr>
+        <w:rFonts w:ascii="Wingdings" w:hAnsi="Wingdings" w:hint="default"/>
+        <w:sz w:val="20"/>
+      </w:rPr>
+    </w:lvl>
+  </w:abstractNum>
+  <w:abstractNum w:abstractNumId="30">
+    <w:nsid w:val="78AE0E18"/>
+    <w:multiLevelType w:val="multilevel"/>
+    <w:tmpl w:val="D24C26B8"/>
     <w:lvl w:ilvl="0">
       <w:start w:val="1"/>
       <w:numFmt w:val="bullet"/>
@@ -9803,6 +10343,9 @@
   </w:num>
   <w:num w:numId="30">
     <w:abstractNumId w:val="26"/>
+  </w:num>
+  <w:num w:numId="31">
+    <w:abstractNumId w:val="30"/>
   </w:num>
 </w:numbering>
 </file>
@@ -10453,7 +10996,6 @@
     <w:name w:val="Normal (Web)"/>
     <w:basedOn w:val="Normal"/>
     <w:uiPriority w:val="99"/>
-    <w:semiHidden/>
     <w:unhideWhenUsed/>
     <w:pPr>
       <w:shd w:val="clear" w:color="auto" w:fill="FFFFFF"/>
@@ -10571,7 +11113,6 @@
     <w:uiPriority w:val="59"/>
     <w:rsid w:val="000679EB"/>
     <w:tblPr>
-      <w:tblInd w:w="0" w:type="dxa"/>
       <w:tblBorders>
         <w:top w:val="single" w:sz="4" w:space="0" w:color="auto"/>
         <w:left w:val="single" w:sz="4" w:space="0" w:color="auto"/>
@@ -10580,12 +11121,6 @@
         <w:insideH w:val="single" w:sz="4" w:space="0" w:color="auto"/>
         <w:insideV w:val="single" w:sz="4" w:space="0" w:color="auto"/>
       </w:tblBorders>
-      <w:tblCellMar>
-        <w:top w:w="0" w:type="dxa"/>
-        <w:left w:w="108" w:type="dxa"/>
-        <w:bottom w:w="0" w:type="dxa"/>
-        <w:right w:w="108" w:type="dxa"/>
-      </w:tblCellMar>
     </w:tblPr>
   </w:style>
   <w:style w:type="paragraph" w:styleId="ListParagraph">

</xml_diff>